<commit_message>
specialisatie af op licenties na
</commit_message>
<xml_diff>
--- a/Online marketing/Case Study/Case study.docx
+++ b/Online marketing/Case Study/Case study.docx
@@ -5729,7 +5729,57 @@
         <w:rPr>
           <w:sz w:val="24"/>
         </w:rPr>
-        <w:t>Oorspronkelijk heette het bedrijf ‘Over the edge I/S’ maar werd 2 jaar later ‘Unity Technologies ApS‘. Toen ze het hoofdkantoor van Copenhagen in Denenmarken naar San Francisco verhuisde in 2009 veranderde de naam voor een laatste keer naar ‘Unity Technologies SF’.</w:t>
+        <w:t xml:space="preserve">Oorspronkelijk heette het bedrijf ‘Over </w:t>
+      </w:r>
+      <w:proofErr w:type="spellStart"/>
+      <w:r>
+        <w:rPr>
+          <w:sz w:val="24"/>
+        </w:rPr>
+        <w:t>the</w:t>
+      </w:r>
+      <w:proofErr w:type="spellEnd"/>
+      <w:r>
+        <w:rPr>
+          <w:sz w:val="24"/>
+        </w:rPr>
+        <w:t xml:space="preserve"> </w:t>
+      </w:r>
+      <w:proofErr w:type="spellStart"/>
+      <w:r>
+        <w:rPr>
+          <w:sz w:val="24"/>
+        </w:rPr>
+        <w:t>edge</w:t>
+      </w:r>
+      <w:proofErr w:type="spellEnd"/>
+      <w:r>
+        <w:rPr>
+          <w:sz w:val="24"/>
+        </w:rPr>
+        <w:t xml:space="preserve"> I/S’ maar werd 2 jaar later ‘Unity Technologies </w:t>
+      </w:r>
+      <w:proofErr w:type="spellStart"/>
+      <w:proofErr w:type="gramStart"/>
+      <w:r>
+        <w:rPr>
+          <w:sz w:val="24"/>
+        </w:rPr>
+        <w:t>ApS</w:t>
+      </w:r>
+      <w:proofErr w:type="spellEnd"/>
+      <w:r>
+        <w:rPr>
+          <w:sz w:val="24"/>
+        </w:rPr>
+        <w:t>‘</w:t>
+      </w:r>
+      <w:proofErr w:type="gramEnd"/>
+      <w:r>
+        <w:rPr>
+          <w:sz w:val="24"/>
+        </w:rPr>
+        <w:t>. Toen ze het hoofdkantoor van Copenhagen in Denenmarken naar San Francisco verhuisde in 2009 veranderde de naam voor een laatste keer naar ‘Unity Technologies SF’.</w:t>
       </w:r>
     </w:p>
     <w:p>
@@ -5742,7 +5792,21 @@
         <w:rPr>
           <w:sz w:val="24"/>
         </w:rPr>
-        <w:t>Unity Technologies SF ontwikkelde eerst games en simulaties voor computers consoles en mobiele telefoons. Na weinig tot geen succes met hun producten stortte ze zich op het maken van een multieplatform game engine met veel functionaliteit</w:t>
+        <w:t xml:space="preserve">Unity Technologies SF ontwikkelde eerst games en simulaties voor computers consoles en mobiele telefoons. Na weinig tot geen succes met hun producten stortte ze zich op het maken van een </w:t>
+      </w:r>
+      <w:proofErr w:type="spellStart"/>
+      <w:r>
+        <w:rPr>
+          <w:sz w:val="24"/>
+        </w:rPr>
+        <w:t>multieplatform</w:t>
+      </w:r>
+      <w:proofErr w:type="spellEnd"/>
+      <w:r>
+        <w:rPr>
+          <w:sz w:val="24"/>
+        </w:rPr>
+        <w:t xml:space="preserve"> game engine met veel functionaliteit</w:t>
       </w:r>
       <w:r>
         <w:rPr>
@@ -5790,7 +5854,21 @@
         <w:rPr>
           <w:sz w:val="24"/>
         </w:rPr>
-        <w:t xml:space="preserve">Bigpoint, Cartoon Network, Coca Cola, Disney, </w:t>
+        <w:t xml:space="preserve">Bigpoint, Cartoon Network, </w:t>
+      </w:r>
+      <w:proofErr w:type="gramStart"/>
+      <w:r>
+        <w:rPr>
+          <w:sz w:val="24"/>
+        </w:rPr>
+        <w:t>Coca Cola</w:t>
+      </w:r>
+      <w:proofErr w:type="gramEnd"/>
+      <w:r>
+        <w:rPr>
+          <w:sz w:val="24"/>
+        </w:rPr>
+        <w:t xml:space="preserve">, Disney, </w:t>
       </w:r>
       <w:r>
         <w:rPr>
@@ -5802,7 +5880,21 @@
         <w:rPr>
           <w:sz w:val="24"/>
         </w:rPr>
-        <w:t>ickelodeon, Ubisoft en</w:t>
+        <w:t xml:space="preserve">ickelodeon, </w:t>
+      </w:r>
+      <w:proofErr w:type="spellStart"/>
+      <w:r>
+        <w:rPr>
+          <w:sz w:val="24"/>
+        </w:rPr>
+        <w:t>Ubisoft</w:t>
+      </w:r>
+      <w:proofErr w:type="spellEnd"/>
+      <w:r>
+        <w:rPr>
+          <w:sz w:val="24"/>
+        </w:rPr>
+        <w:t xml:space="preserve"> en</w:t>
       </w:r>
       <w:r>
         <w:rPr>
@@ -5827,7 +5919,21 @@
         <w:rPr>
           <w:sz w:val="24"/>
         </w:rPr>
-        <w:t xml:space="preserve">In deze case study gaan we kijken naar de </w:t>
+        <w:t xml:space="preserve">In deze case </w:t>
+      </w:r>
+      <w:proofErr w:type="spellStart"/>
+      <w:r>
+        <w:rPr>
+          <w:sz w:val="24"/>
+        </w:rPr>
+        <w:t>study</w:t>
+      </w:r>
+      <w:proofErr w:type="spellEnd"/>
+      <w:r>
+        <w:rPr>
+          <w:sz w:val="24"/>
+        </w:rPr>
+        <w:t xml:space="preserve"> gaan we kijken naar de </w:t>
       </w:r>
       <w:r>
         <w:rPr>
@@ -5972,7 +6078,51 @@
           <w:sz w:val="21"/>
           <w:szCs w:val="21"/>
         </w:rPr>
-        <w:t>San Francisco-based Unity Technologies was founded in 2005 by David Helgason, Nicholas Francis, and Joachim Ante in Copenhagen, Denmark after the failure of their first game GooBall. They wanted to democratize game development and level the playing field for developers across the globe. They then developed in-house an engine that anyone could use for an affordable price.</w:t>
+        <w:t xml:space="preserve">San Francisco-based Unity Technologies was founded in 2005 by David </w:t>
+      </w:r>
+      <w:proofErr w:type="spellStart"/>
+      <w:r>
+        <w:rPr>
+          <w:rFonts w:ascii="Arial" w:hAnsi="Arial" w:cs="Arial"/>
+          <w:i/>
+          <w:color w:val="5B5A5A"/>
+          <w:sz w:val="21"/>
+          <w:szCs w:val="21"/>
+        </w:rPr>
+        <w:t>Helgason</w:t>
+      </w:r>
+      <w:proofErr w:type="spellEnd"/>
+      <w:r>
+        <w:rPr>
+          <w:rFonts w:ascii="Arial" w:hAnsi="Arial" w:cs="Arial"/>
+          <w:i/>
+          <w:color w:val="5B5A5A"/>
+          <w:sz w:val="21"/>
+          <w:szCs w:val="21"/>
+        </w:rPr>
+        <w:t xml:space="preserve">, Nicholas Francis, and Joachim Ante in Copenhagen, Denmark after the failure of their first game </w:t>
+      </w:r>
+      <w:proofErr w:type="spellStart"/>
+      <w:r>
+        <w:rPr>
+          <w:rFonts w:ascii="Arial" w:hAnsi="Arial" w:cs="Arial"/>
+          <w:i/>
+          <w:color w:val="5B5A5A"/>
+          <w:sz w:val="21"/>
+          <w:szCs w:val="21"/>
+        </w:rPr>
+        <w:t>GooBall</w:t>
+      </w:r>
+      <w:proofErr w:type="spellEnd"/>
+      <w:r>
+        <w:rPr>
+          <w:rFonts w:ascii="Arial" w:hAnsi="Arial" w:cs="Arial"/>
+          <w:i/>
+          <w:color w:val="5B5A5A"/>
+          <w:sz w:val="21"/>
+          <w:szCs w:val="21"/>
+        </w:rPr>
+        <w:t>. They wanted to democratize game development and level the playing field for developers across the globe. They then developed in-house an engine that anyone could use for an affordable price.</w:t>
       </w:r>
     </w:p>
     <w:p>
@@ -6099,7 +6249,15 @@
         <w:t>meestverdienende</w:t>
       </w:r>
       <w:r>
-        <w:t xml:space="preserve"> mobiele games zoals Pokémon GO en Monument Valley gebruiken de Unity game engine, en ongeveer </w:t>
+        <w:t xml:space="preserve"> mobiele games zoals Pokémon GO en Monument </w:t>
+      </w:r>
+      <w:proofErr w:type="spellStart"/>
+      <w:r>
+        <w:t>Valley</w:t>
+      </w:r>
+      <w:proofErr w:type="spellEnd"/>
+      <w:r>
+        <w:t xml:space="preserve"> gebruiken de Unity game engine, en ongeveer </w:t>
       </w:r>
       <w:r>
         <w:t>770</w:t>
@@ -6125,7 +6283,15 @@
     </w:p>
     <w:p>
       <w:r>
-        <w:t>De opkomst van VR (virtual reality) headsets zoals Gear VR en de Oculus Rift hebben geleid tot vernieuwde aanvraag naar 3D ontwikkelings</w:t>
+        <w:t xml:space="preserve">De opkomst van VR (virtual reality) headsets zoals Gear VR en de Oculus </w:t>
+      </w:r>
+      <w:proofErr w:type="spellStart"/>
+      <w:r>
+        <w:t>Rift</w:t>
+      </w:r>
+      <w:proofErr w:type="spellEnd"/>
+      <w:r>
+        <w:t xml:space="preserve"> hebben geleid tot vernieuwde aanvraag naar 3D ontwikkelings</w:t>
       </w:r>
       <w:r>
         <w:t>t</w:t>
@@ -6137,7 +6303,15 @@
         <w:t xml:space="preserve"> een overweldigend</w:t>
       </w:r>
       <w:r>
-        <w:t>e 90% van alle VR en AR (augmented reality)</w:t>
+        <w:t>e 90% van alle VR en AR (</w:t>
+      </w:r>
+      <w:proofErr w:type="spellStart"/>
+      <w:r>
+        <w:t>augmented</w:t>
+      </w:r>
+      <w:proofErr w:type="spellEnd"/>
+      <w:r>
+        <w:t xml:space="preserve"> reality)</w:t>
       </w:r>
       <w:r>
         <w:t xml:space="preserve"> </w:t>
@@ -6171,9 +6345,11 @@
       <w:r>
         <w:t xml:space="preserve"> winsten niet publiek. Wel weten we dat ze </w:t>
       </w:r>
+      <w:proofErr w:type="spellStart"/>
       <w:r>
         <w:t>honderde</w:t>
       </w:r>
+      <w:proofErr w:type="spellEnd"/>
       <w:r>
         <w:t xml:space="preserve"> miljoen</w:t>
       </w:r>
@@ -6187,11 +6363,40 @@
         <w:t>’s</w:t>
       </w:r>
       <w:r>
-        <w:t xml:space="preserve"> hebben ontvangen van aandeelhouders zoals ‘China Investment Corporation’, ‘DFJ Growth’, ‘FreeS Fund’, ‘iGlobe Partners’, ‘</w:t>
-      </w:r>
-      <w:r>
-        <w:t>Sequoia Capital</w:t>
-      </w:r>
+        <w:t xml:space="preserve"> hebben ontvangen van aandeelhouders zoals ‘China Investment Corporation’, ‘DFJ </w:t>
+      </w:r>
+      <w:proofErr w:type="spellStart"/>
+      <w:r>
+        <w:t>Growth</w:t>
+      </w:r>
+      <w:proofErr w:type="spellEnd"/>
+      <w:r>
+        <w:t>’, ‘</w:t>
+      </w:r>
+      <w:proofErr w:type="spellStart"/>
+      <w:r>
+        <w:t>FreeS</w:t>
+      </w:r>
+      <w:proofErr w:type="spellEnd"/>
+      <w:r>
+        <w:t xml:space="preserve"> Fund’, ‘</w:t>
+      </w:r>
+      <w:proofErr w:type="spellStart"/>
+      <w:r>
+        <w:t>iGlobe</w:t>
+      </w:r>
+      <w:proofErr w:type="spellEnd"/>
+      <w:r>
+        <w:t xml:space="preserve"> Partners’, ‘</w:t>
+      </w:r>
+      <w:r>
+        <w:t xml:space="preserve">Sequoia </w:t>
+      </w:r>
+      <w:proofErr w:type="spellStart"/>
+      <w:r>
+        <w:t>Capital</w:t>
+      </w:r>
+      <w:proofErr w:type="spellEnd"/>
       <w:r>
         <w:t>’</w:t>
       </w:r>
@@ -6201,9 +6406,19 @@
       <w:r>
         <w:t>‘</w:t>
       </w:r>
-      <w:r>
-        <w:t>Thrive Capital</w:t>
-      </w:r>
+      <w:proofErr w:type="spellStart"/>
+      <w:r>
+        <w:t>Thrive</w:t>
+      </w:r>
+      <w:proofErr w:type="spellEnd"/>
+      <w:r>
+        <w:t xml:space="preserve"> </w:t>
+      </w:r>
+      <w:proofErr w:type="spellStart"/>
+      <w:r>
+        <w:t>Capital</w:t>
+      </w:r>
+      <w:proofErr w:type="spellEnd"/>
       <w:r>
         <w:t>’</w:t>
       </w:r>
@@ -6213,9 +6428,19 @@
       <w:r>
         <w:t>‘</w:t>
       </w:r>
-      <w:r>
-        <w:t>WestSummit Capital</w:t>
-      </w:r>
+      <w:proofErr w:type="spellStart"/>
+      <w:r>
+        <w:t>WestSummit</w:t>
+      </w:r>
+      <w:proofErr w:type="spellEnd"/>
+      <w:r>
+        <w:t xml:space="preserve"> </w:t>
+      </w:r>
+      <w:proofErr w:type="spellStart"/>
+      <w:r>
+        <w:t>Capital</w:t>
+      </w:r>
+      <w:proofErr w:type="spellEnd"/>
       <w:r>
         <w:t>’</w:t>
       </w:r>
@@ -6228,9 +6453,19 @@
       <w:r>
         <w:t>‘</w:t>
       </w:r>
-      <w:r>
-        <w:t>Vanedge Capital</w:t>
-      </w:r>
+      <w:proofErr w:type="spellStart"/>
+      <w:r>
+        <w:t>Vanedge</w:t>
+      </w:r>
+      <w:proofErr w:type="spellEnd"/>
+      <w:r>
+        <w:t xml:space="preserve"> </w:t>
+      </w:r>
+      <w:proofErr w:type="spellStart"/>
+      <w:r>
+        <w:t>Capital</w:t>
+      </w:r>
+      <w:proofErr w:type="spellEnd"/>
       <w:r>
         <w:t>’</w:t>
       </w:r>
@@ -6240,7 +6475,15 @@
     </w:p>
     <w:p>
       <w:r>
-        <w:t>Met al dat geld zijn ze van plan nog meer te investeren in VR en AR ontwikkeling, en hun medewerkers aantallen te laten groeien, deze zitten momenteel tussen de 1000 en 5000.</w:t>
+        <w:t xml:space="preserve">Met al dat geld zijn ze van plan nog meer te investeren in VR en </w:t>
+      </w:r>
+      <w:proofErr w:type="gramStart"/>
+      <w:r>
+        <w:t>AR ontwikkeling</w:t>
+      </w:r>
+      <w:proofErr w:type="gramEnd"/>
+      <w:r>
+        <w:t>, en hun medewerkers aantallen te laten groeien, deze zitten momenteel tussen de 1000 en 5000.</w:t>
       </w:r>
     </w:p>
     <w:p>
@@ -6328,7 +6571,13 @@
         <w:br/>
       </w:r>
       <w:r>
-        <w:t xml:space="preserve">Het hoofdproduct van Unity Technologies SF is Unity3d. Dit is een crossplatform game engine die hoofdzakelijk gebruikt wordt voor </w:t>
+        <w:t xml:space="preserve">Het hoofdproduct van Unity Technologies SF is </w:t>
+      </w:r>
+      <w:r>
+        <w:t>Unity3D</w:t>
+      </w:r>
+      <w:r>
+        <w:t xml:space="preserve">. Dit is een crossplatform game engine die hoofdzakelijk gebruikt wordt voor </w:t>
       </w:r>
       <w:r>
         <w:t xml:space="preserve">de ontwikkeling van videospellen en simulaties. Wat Unity3d onder andere zo speciaal maakt is het grote assortiment platformen waarop deze bouwt kunnen worden, maar </w:t>
@@ -6337,7 +6586,23 @@
         <w:t>liefst 29</w:t>
       </w:r>
       <w:r>
-        <w:t xml:space="preserve"> verschillende, waaronder natuurlijk xBox, Playstation, PC, Android en IOS. Maar ook minder bekende zoals het recent toegevoegde Microsoft </w:t>
+        <w:t xml:space="preserve"> verschillende, waaronder natuurlijk </w:t>
+      </w:r>
+      <w:proofErr w:type="spellStart"/>
+      <w:r>
+        <w:t>xBox</w:t>
+      </w:r>
+      <w:proofErr w:type="spellEnd"/>
+      <w:r>
+        <w:t xml:space="preserve">, Playstation, </w:t>
+      </w:r>
+      <w:proofErr w:type="gramStart"/>
+      <w:r>
+        <w:t>PC</w:t>
+      </w:r>
+      <w:proofErr w:type="gramEnd"/>
+      <w:r>
+        <w:t xml:space="preserve">, Android en IOS. Maar ook minder bekende zoals het recent toegevoegde Microsoft </w:t>
       </w:r>
       <w:r>
         <w:t>Mixed Reality</w:t>
@@ -6354,12 +6619,14 @@
       <w:r>
         <w:t xml:space="preserve">en VR </w:t>
       </w:r>
+      <w:proofErr w:type="spellStart"/>
       <w:r>
         <w:t>device</w:t>
       </w:r>
       <w:r>
         <w:t>s</w:t>
       </w:r>
+      <w:proofErr w:type="spellEnd"/>
       <w:r>
         <w:t xml:space="preserve"> van Microsoft en laat dus echt zien dat ze daar veel interesse in hebben.</w:t>
       </w:r>
@@ -6388,7 +6655,15 @@
     </w:p>
     <w:p>
       <w:r>
-        <w:t>Naast de grote namen van de 4.5 miljoen geregistreerde ontwikkelaars in 2015, waren het voornamelijk kleine zelfstandige ontwikkelaars die Unity gebruikte. Omdat deze kleine bedrijven en zelfstandige ontwikkelaars geen of weinig budget hadden voor de marketing van hun product en er daardoor moeilijk geld konden verdienen, bood Unity Technologies de services Unity Ads aan waardoor ze gemakkelijk advertenties in hun producten kunnen plaatsen en Unity Analytics waarmee ze een betere inzage in gebruikersgedrag krijgen.</w:t>
+        <w:t xml:space="preserve">Naast de grote namen van de 4.5 miljoen geregistreerde ontwikkelaars in 2015, waren het voornamelijk kleine zelfstandige ontwikkelaars die Unity gebruikte. Omdat deze kleine bedrijven en zelfstandige ontwikkelaars geen of weinig budget hadden voor de marketing van hun product en er daardoor moeilijk geld konden verdienen, bood Unity Technologies de services Unity </w:t>
+      </w:r>
+      <w:proofErr w:type="spellStart"/>
+      <w:r>
+        <w:t>Ads</w:t>
+      </w:r>
+      <w:proofErr w:type="spellEnd"/>
+      <w:r>
+        <w:t xml:space="preserve"> aan waardoor ze gemakkelijk advertenties in hun producten kunnen plaatsen en Unity Analytics waarmee ze een betere inzage in gebruikersgedrag krijgen.</w:t>
       </w:r>
     </w:p>
     <w:p>
@@ -6456,8 +6731,70 @@
       <w:r>
         <w:t xml:space="preserve"> gebruiken.</w:t>
       </w:r>
-      <w:bookmarkStart w:id="5" w:name="_GoBack"/>
+      <w:r>
+        <w:t xml:space="preserve"> Unity Te</w:t>
+      </w:r>
+      <w:r>
+        <w:t>chnologies is geen uitzondering en probeert zelfs op elk gebied het beste te zijn.</w:t>
+      </w:r>
+    </w:p>
+    <w:p>
+      <w:pPr>
+        <w:pStyle w:val="Kop3"/>
+      </w:pPr>
+      <w:bookmarkStart w:id="5" w:name="_Toc497897860"/>
+      <w:r>
+        <w:t>Talen</w:t>
+      </w:r>
       <w:bookmarkEnd w:id="5"/>
+    </w:p>
+    <w:p>
+      <w:r>
+        <w:t xml:space="preserve">Programmeertalen zijn zonder twijfel een groot deel bij het ontwikkelen van spellen. </w:t>
+      </w:r>
+      <w:r>
+        <w:t>Unity3d ondersteund</w:t>
+      </w:r>
+      <w:r>
+        <w:t xml:space="preserve"> daarom</w:t>
+      </w:r>
+      <w:r>
+        <w:t xml:space="preserve"> C, C++, C# en Java als programmeertalen</w:t>
+      </w:r>
+      <w:r>
+        <w:t>, dit zorgt ervoor dat gebruikers Unity niet zullen ontwijken omdat hun voornaamste taal er niet op gebruikt kan worden</w:t>
+      </w:r>
+      <w:r>
+        <w:t xml:space="preserve">. De meeste andere game engines ondersteunen maar </w:t>
+      </w:r>
+      <w:r>
+        <w:t>slechts 1</w:t>
+      </w:r>
+      <w:r>
+        <w:t xml:space="preserve"> van deze talen</w:t>
+      </w:r>
+      <w:r>
+        <w:t>.</w:t>
+      </w:r>
+    </w:p>
+    <w:p>
+      <w:pPr>
+        <w:pStyle w:val="Kop3"/>
+      </w:pPr>
+      <w:r>
+        <w:t>Script</w:t>
+      </w:r>
+    </w:p>
+    <w:p>
+      <w:r>
+        <w:t xml:space="preserve">Het script waarin je de taal schrijft kan ook meehelpen aan het overtuigen van je beslissing op een engine te kopen. </w:t>
+      </w:r>
+      <w:r>
+        <w:t xml:space="preserve">Ook hier </w:t>
+      </w:r>
+      <w:r>
+        <w:t>heeft Unity voor de gebruikers veel keuzes openstaan, al zijn ze hier niet het beste in.</w:t>
+      </w:r>
     </w:p>
     <w:p>
       <w:pPr>
@@ -6470,34 +6807,93 @@
       <w:bookmarkEnd w:id="6"/>
     </w:p>
     <w:p>
-      <w:pPr>
-        <w:pStyle w:val="Kop3"/>
-      </w:pPr>
-      <w:bookmarkStart w:id="7" w:name="_Toc497897860"/>
-      <w:r>
-        <w:t>Talen</w:t>
-      </w:r>
-      <w:bookmarkEnd w:id="7"/>
+      <w:r>
+        <w:t xml:space="preserve">Met 29 verschillende platformen waar je je spel naar kan omzetten is Unity3d de koploper van game engines op dit gebied. Met zo’n uitgebreide selectie platformen waar je als game </w:t>
+      </w:r>
+      <w:proofErr w:type="spellStart"/>
+      <w:r>
+        <w:t>developer</w:t>
+      </w:r>
+      <w:proofErr w:type="spellEnd"/>
+      <w:r>
+        <w:t xml:space="preserve"> je product op kan uitgeven zonder extra werk, is het logisch dat dit de eerste keuze is voor veel beginnende ontwikkelaars. (Een specialisatie hiervan zou kunnen zijn dat je 1 platform kiest om daar de beste in te zijn maar omdat je engine je product alleen wel of niet kan uitgeven op dat bepaalde platform, slaat dat nergens op in deze context)</w:t>
+      </w:r>
     </w:p>
     <w:p>
       <w:pPr>
         <w:pStyle w:val="Kop3"/>
       </w:pPr>
-      <w:bookmarkStart w:id="8" w:name="_Toc497897861"/>
+      <w:bookmarkStart w:id="7" w:name="_Toc497897861"/>
       <w:r>
         <w:t>2 of 3D georiënteerd</w:t>
       </w:r>
-      <w:bookmarkEnd w:id="8"/>
+      <w:bookmarkEnd w:id="7"/>
+    </w:p>
+    <w:p>
+      <w:r>
+        <w:t xml:space="preserve">Dit is een belangrijk en interessant onderdeel om te marketen. </w:t>
+      </w:r>
+      <w:r>
+        <w:t xml:space="preserve">De 2 of 3d oriëntatie </w:t>
+      </w:r>
+      <w:r>
+        <w:t xml:space="preserve">is </w:t>
+      </w:r>
+      <w:r>
+        <w:t>1</w:t>
+      </w:r>
+      <w:r>
+        <w:t xml:space="preserve"> van de dingen waar Unity3D zich niet in </w:t>
+      </w:r>
+      <w:r>
+        <w:t>probeert te specialiseren</w:t>
+      </w:r>
+      <w:r>
+        <w:t xml:space="preserve">. Anders dan de naam suggereert is Unity3D niet alleen voor 3D georiënteerde spellen. Ze hebben de bewuste keuze gemaakt dat ontwikkelaars zowel 2 als 3d </w:t>
+      </w:r>
+      <w:r>
+        <w:t>georiënteerde</w:t>
+      </w:r>
+      <w:r>
+        <w:t xml:space="preserve"> spellen in hun engine kunnen maken. </w:t>
+      </w:r>
+      <w:r>
+        <w:t>Hiermee zijn ze geen specialisten op dit gebied maar hebben ze wel een ander voordeel tegenover hun concurrenten. Namelijk dat amateur game ontwikkelaars en hobbyisten die nog geen concreet idee hebben over hun uiteindelijke product sneller zullen kiezen voor een engine met meer opties. Het nadeel hieraan is wel dat je de professionals zou kunnen afschrikken omdat ze niet extra geld willen uitgeven voor inbegrepen features die ze toch niet gaan gebruiken.</w:t>
+      </w:r>
+    </w:p>
+    <w:p>
+      <w:r>
+        <w:t xml:space="preserve">Om de game engine licht van gebruik en toegankelijker te maken voor de gebruikers is dit ook de reden waarom bij lange na de meeste engines maar 1 van deze oriëntaties ondersteund. </w:t>
+      </w:r>
     </w:p>
     <w:p>
       <w:pPr>
         <w:pStyle w:val="Kop3"/>
       </w:pPr>
-      <w:bookmarkStart w:id="9" w:name="_Toc497897862"/>
+      <w:bookmarkStart w:id="8" w:name="_Toc497897862"/>
       <w:r>
         <w:t>Moeilijkheid</w:t>
       </w:r>
-      <w:bookmarkEnd w:id="9"/>
+      <w:bookmarkEnd w:id="8"/>
+    </w:p>
+    <w:p>
+      <w:r>
+        <w:t xml:space="preserve">Hoe snel en gemakkelijk je aan de gang kan met je game engine is een goed verkooppunt maar wordt lastiger hoe meer functies je hebt. Unity3D heeft daar een goed evenwicht in kunnen vinden door de basis erg toegankelijk </w:t>
+      </w:r>
+      <w:r>
+        <w:t xml:space="preserve">te maken voor beginnende gebruikers, en de wat meer intimiderende geavanceerde opties niet rechtstreeks in de </w:t>
+      </w:r>
+      <w:proofErr w:type="gramStart"/>
+      <w:r>
+        <w:t>user interface</w:t>
+      </w:r>
+      <w:proofErr w:type="gramEnd"/>
+      <w:r>
+        <w:t xml:space="preserve"> neer te zetten.</w:t>
+      </w:r>
+      <w:r>
+        <w:t xml:space="preserve"> Dit is goed voor het concurreren met andere krachtige game engines, maar niet genoeg om qua simpliciteit te winnen van kleinere engines met minder te bieden.</w:t>
+      </w:r>
     </w:p>
     <w:p>
       <w:pPr>
@@ -6506,14 +6902,17 @@
           <w:lang w:val="en-US"/>
         </w:rPr>
       </w:pPr>
-      <w:bookmarkStart w:id="10" w:name="_Toc497897863"/>
+      <w:bookmarkStart w:id="9" w:name="_Toc497897863"/>
+      <w:proofErr w:type="spellStart"/>
       <w:r>
         <w:rPr>
           <w:lang w:val="en-US"/>
         </w:rPr>
+        <w:lastRenderedPageBreak/>
         <w:t>Licenties</w:t>
       </w:r>
-      <w:bookmarkEnd w:id="10"/>
+      <w:bookmarkEnd w:id="9"/>
+      <w:proofErr w:type="spellEnd"/>
     </w:p>
     <w:p>
       <w:pPr>
@@ -6521,6 +6920,8 @@
           <w:lang w:val="en-US"/>
         </w:rPr>
       </w:pPr>
+      <w:bookmarkStart w:id="10" w:name="_GoBack"/>
+      <w:bookmarkEnd w:id="10"/>
     </w:p>
     <w:p>
       <w:pPr>
@@ -6634,9 +7035,19 @@
       </w:hyperlink>
     </w:p>
     <w:p>
-      <w:r>
-        <w:t>ook reddit</w:t>
-      </w:r>
+      <w:proofErr w:type="gramStart"/>
+      <w:r>
+        <w:t>ook</w:t>
+      </w:r>
+      <w:proofErr w:type="gramEnd"/>
+      <w:r>
+        <w:t xml:space="preserve"> </w:t>
+      </w:r>
+      <w:proofErr w:type="spellStart"/>
+      <w:r>
+        <w:t>reddit</w:t>
+      </w:r>
+      <w:proofErr w:type="spellEnd"/>
     </w:p>
     <w:p>
       <w:pPr>
@@ -6644,14 +7055,21 @@
       </w:pPr>
       <w:bookmarkStart w:id="14" w:name="_Toc497897867"/>
       <w:r>
-        <w:t>Online tutorials</w:t>
+        <w:t xml:space="preserve">Online </w:t>
+      </w:r>
+      <w:proofErr w:type="spellStart"/>
+      <w:r>
+        <w:t>tutorials</w:t>
       </w:r>
       <w:bookmarkEnd w:id="14"/>
+      <w:proofErr w:type="spellEnd"/>
     </w:p>
     <w:p>
+      <w:proofErr w:type="gramStart"/>
       <w:r>
         <w:t>https://unity3d.com/learn/tutorials</w:t>
       </w:r>
+      <w:proofErr w:type="gramEnd"/>
     </w:p>
     <w:p/>
     <w:p>
@@ -6681,9 +7099,11 @@
       <w:bookmarkEnd w:id="16"/>
     </w:p>
     <w:p>
+      <w:proofErr w:type="gramStart"/>
       <w:r>
         <w:t>https://unity3d.com/</w:t>
       </w:r>
+      <w:proofErr w:type="gramEnd"/>
     </w:p>
     <w:p>
       <w:pPr>
@@ -6696,9 +7116,11 @@
       <w:bookmarkEnd w:id="17"/>
     </w:p>
     <w:p>
+      <w:proofErr w:type="gramStart"/>
       <w:r>
         <w:t>https://unity3d.com/events</w:t>
       </w:r>
+      <w:proofErr w:type="gramEnd"/>
     </w:p>
     <w:p>
       <w:pPr>
@@ -6741,9 +7163,17 @@
         <w:rPr>
           <w:lang w:val="en-US"/>
         </w:rPr>
-        <w:t xml:space="preserve"> scherm</w:t>
+        <w:t xml:space="preserve"> </w:t>
+      </w:r>
+      <w:proofErr w:type="spellStart"/>
+      <w:r>
+        <w:rPr>
+          <w:lang w:val="en-US"/>
+        </w:rPr>
+        <w:t>scherm</w:t>
       </w:r>
       <w:bookmarkEnd w:id="19"/>
+      <w:proofErr w:type="spellEnd"/>
     </w:p>
     <w:p>
       <w:pPr>
@@ -6808,7 +7238,21 @@
         <w:rPr>
           <w:sz w:val="24"/>
         </w:rPr>
-        <w:t xml:space="preserve">Unity Technologies heeft een duidelijke missie vanaf het begin van de geboorte van het bedrijf: “Democratize </w:t>
+        <w:t>Unity Technologies heeft een duidelijke missie vanaf het begin van de geboorte van het bedrijf: “</w:t>
+      </w:r>
+      <w:proofErr w:type="spellStart"/>
+      <w:r>
+        <w:rPr>
+          <w:sz w:val="24"/>
+        </w:rPr>
+        <w:t>Democratize</w:t>
+      </w:r>
+      <w:proofErr w:type="spellEnd"/>
+      <w:r>
+        <w:rPr>
+          <w:sz w:val="24"/>
+        </w:rPr>
+        <w:t xml:space="preserve"> </w:t>
       </w:r>
       <w:r>
         <w:rPr>
@@ -6820,7 +7264,14 @@
         <w:rPr>
           <w:sz w:val="24"/>
         </w:rPr>
-        <w:t xml:space="preserve"> wat inhoud dat ze het ontwikkelen van games toegankelijk willen maken voor iedereen en niet alleen de grote game develop</w:t>
+        <w:t xml:space="preserve"> wat inhoud dat ze het ontwikkelen van games toegankelijk willen maken voor iedereen en niet alleen de grote game </w:t>
+      </w:r>
+      <w:proofErr w:type="spellStart"/>
+      <w:r>
+        <w:rPr>
+          <w:sz w:val="24"/>
+        </w:rPr>
+        <w:t>develop</w:t>
       </w:r>
       <w:r>
         <w:rPr>
@@ -6828,6 +7279,7 @@
         </w:rPr>
         <w:t>ers</w:t>
       </w:r>
+      <w:proofErr w:type="spellEnd"/>
       <w:r>
         <w:rPr>
           <w:sz w:val="24"/>
@@ -6891,7 +7343,21 @@
         <w:rPr>
           <w:sz w:val="24"/>
         </w:rPr>
-        <w:t xml:space="preserve">voor individuele game developers </w:t>
+        <w:t xml:space="preserve">voor individuele game </w:t>
+      </w:r>
+      <w:proofErr w:type="spellStart"/>
+      <w:r>
+        <w:rPr>
+          <w:sz w:val="24"/>
+        </w:rPr>
+        <w:t>developers</w:t>
+      </w:r>
+      <w:proofErr w:type="spellEnd"/>
+      <w:r>
+        <w:rPr>
+          <w:sz w:val="24"/>
+        </w:rPr>
+        <w:t xml:space="preserve"> </w:t>
       </w:r>
     </w:p>
     <w:p>
@@ -6963,8 +7429,16 @@
         <w:rPr>
           <w:sz w:val="24"/>
         </w:rPr>
-        <w:t>Uitbreiden tot meer dan alleen tools voor game developers</w:t>
-      </w:r>
+        <w:t xml:space="preserve">Uitbreiden tot meer dan alleen tools voor game </w:t>
+      </w:r>
+      <w:proofErr w:type="spellStart"/>
+      <w:r>
+        <w:rPr>
+          <w:sz w:val="24"/>
+        </w:rPr>
+        <w:t>developers</w:t>
+      </w:r>
+      <w:proofErr w:type="spellEnd"/>
     </w:p>
     <w:p>
       <w:pPr>
@@ -7141,7 +7615,7 @@
                                   <w:noProof/>
                                   <w:color w:val="ED7D31" w:themeColor="accent2"/>
                                 </w:rPr>
-                                <w:t>5</w:t>
+                                <w:t>7</w:t>
                               </w:r>
                               <w:r>
                                 <w:rPr>
@@ -7196,7 +7670,7 @@
                             <w:noProof/>
                             <w:color w:val="ED7D31" w:themeColor="accent2"/>
                           </w:rPr>
-                          <w:t>5</w:t>
+                          <w:t>7</w:t>
                         </w:r>
                         <w:r>
                           <w:rPr>
@@ -8359,7 +8833,7 @@
 </file>
 
 <file path=customXml/itemProps1.xml><?xml version="1.0" encoding="utf-8"?>
-<ds:datastoreItem xmlns:ds="http://schemas.openxmlformats.org/officeDocument/2006/customXml" ds:itemID="{0FC2D384-1DBE-4FB0-A8FA-D77DC5AFC53D}">
+<ds:datastoreItem xmlns:ds="http://schemas.openxmlformats.org/officeDocument/2006/customXml" ds:itemID="{CF6BFF9B-7F8B-420B-A6F0-058433A731A7}">
   <ds:schemaRefs>
     <ds:schemaRef ds:uri="http://schemas.openxmlformats.org/officeDocument/2006/bibliography"/>
   </ds:schemaRefs>

</xml_diff>

<commit_message>
referentie neergezet voor volgende keer
</commit_message>
<xml_diff>
--- a/Online marketing/Case Study/Case study.docx
+++ b/Online marketing/Case Study/Case study.docx
@@ -4017,7 +4017,15 @@
                 <w:rPr>
                   <w:lang w:val="nl-NL"/>
                 </w:rPr>
-                <w:t>Inhoudsopgave</w:t>
+                <w:t>Inhou</w:t>
+              </w:r>
+              <w:bookmarkStart w:id="0" w:name="_GoBack"/>
+              <w:bookmarkEnd w:id="0"/>
+              <w:r>
+                <w:rPr>
+                  <w:lang w:val="nl-NL"/>
+                </w:rPr>
+                <w:t>dsopgave</w:t>
               </w:r>
             </w:p>
             <w:p>
@@ -4041,7 +4049,7 @@
               <w:r>
                 <w:fldChar w:fldCharType="separate"/>
               </w:r>
-              <w:hyperlink w:anchor="_Toc497897854" w:history="1">
+              <w:hyperlink w:anchor="_Toc497923480" w:history="1">
                 <w:r>
                   <w:rPr>
                     <w:rStyle w:val="Hyperlink"/>
@@ -4068,7 +4076,7 @@
                     <w:noProof/>
                     <w:webHidden/>
                   </w:rPr>
-                  <w:instrText xml:space="preserve"> PAGEREF _Toc497897854 \h </w:instrText>
+                  <w:instrText xml:space="preserve"> PAGEREF _Toc497923480 \h </w:instrText>
                 </w:r>
                 <w:r>
                   <w:rPr>
@@ -4111,7 +4119,7 @@
                   <w:lang w:val="en-US"/>
                 </w:rPr>
               </w:pPr>
-              <w:hyperlink w:anchor="_Toc497897855" w:history="1">
+              <w:hyperlink w:anchor="_Toc497923481" w:history="1">
                 <w:r>
                   <w:rPr>
                     <w:rStyle w:val="Hyperlink"/>
@@ -4138,7 +4146,7 @@
                     <w:noProof/>
                     <w:webHidden/>
                   </w:rPr>
-                  <w:instrText xml:space="preserve"> PAGEREF _Toc497897855 \h </w:instrText>
+                  <w:instrText xml:space="preserve"> PAGEREF _Toc497923481 \h </w:instrText>
                 </w:r>
                 <w:r>
                   <w:rPr>
@@ -4181,7 +4189,7 @@
                   <w:lang w:val="en-US"/>
                 </w:rPr>
               </w:pPr>
-              <w:hyperlink w:anchor="_Toc497897856" w:history="1">
+              <w:hyperlink w:anchor="_Toc497923482" w:history="1">
                 <w:r>
                   <w:rPr>
                     <w:rStyle w:val="Hyperlink"/>
@@ -4208,7 +4216,7 @@
                     <w:noProof/>
                     <w:webHidden/>
                   </w:rPr>
-                  <w:instrText xml:space="preserve"> PAGEREF _Toc497897856 \h </w:instrText>
+                  <w:instrText xml:space="preserve"> PAGEREF _Toc497923482 \h </w:instrText>
                 </w:r>
                 <w:r>
                   <w:rPr>
@@ -4251,7 +4259,7 @@
                   <w:lang w:val="en-US"/>
                 </w:rPr>
               </w:pPr>
-              <w:hyperlink w:anchor="_Toc497897857" w:history="1">
+              <w:hyperlink w:anchor="_Toc497923483" w:history="1">
                 <w:r>
                   <w:rPr>
                     <w:rStyle w:val="Hyperlink"/>
@@ -4278,7 +4286,7 @@
                     <w:noProof/>
                     <w:webHidden/>
                   </w:rPr>
-                  <w:instrText xml:space="preserve"> PAGEREF _Toc497897857 \h </w:instrText>
+                  <w:instrText xml:space="preserve"> PAGEREF _Toc497923483 \h </w:instrText>
                 </w:r>
                 <w:r>
                   <w:rPr>
@@ -4321,7 +4329,7 @@
                   <w:lang w:val="en-US"/>
                 </w:rPr>
               </w:pPr>
-              <w:hyperlink w:anchor="_Toc497897858" w:history="1">
+              <w:hyperlink w:anchor="_Toc497923484" w:history="1">
                 <w:r>
                   <w:rPr>
                     <w:rStyle w:val="Hyperlink"/>
@@ -4348,7 +4356,7 @@
                     <w:noProof/>
                     <w:webHidden/>
                   </w:rPr>
-                  <w:instrText xml:space="preserve"> PAGEREF _Toc497897858 \h </w:instrText>
+                  <w:instrText xml:space="preserve"> PAGEREF _Toc497923484 \h </w:instrText>
                 </w:r>
                 <w:r>
                   <w:rPr>
@@ -4391,13 +4399,13 @@
                   <w:lang w:val="en-US"/>
                 </w:rPr>
               </w:pPr>
-              <w:hyperlink w:anchor="_Toc497897859" w:history="1">
+              <w:hyperlink w:anchor="_Toc497923485" w:history="1">
                 <w:r>
                   <w:rPr>
                     <w:rStyle w:val="Hyperlink"/>
                     <w:noProof/>
                   </w:rPr>
-                  <w:t>Platformen</w:t>
+                  <w:t>Talen</w:t>
                 </w:r>
                 <w:r>
                   <w:rPr>
@@ -4418,7 +4426,7 @@
                     <w:noProof/>
                     <w:webHidden/>
                   </w:rPr>
-                  <w:instrText xml:space="preserve"> PAGEREF _Toc497897859 \h </w:instrText>
+                  <w:instrText xml:space="preserve"> PAGEREF _Toc497923485 \h </w:instrText>
                 </w:r>
                 <w:r>
                   <w:rPr>
@@ -4461,13 +4469,13 @@
                   <w:lang w:val="en-US"/>
                 </w:rPr>
               </w:pPr>
-              <w:hyperlink w:anchor="_Toc497897860" w:history="1">
+              <w:hyperlink w:anchor="_Toc497923486" w:history="1">
                 <w:r>
                   <w:rPr>
                     <w:rStyle w:val="Hyperlink"/>
                     <w:noProof/>
                   </w:rPr>
-                  <w:t>Talen</w:t>
+                  <w:t>Script</w:t>
                 </w:r>
                 <w:r>
                   <w:rPr>
@@ -4488,7 +4496,7 @@
                     <w:noProof/>
                     <w:webHidden/>
                   </w:rPr>
-                  <w:instrText xml:space="preserve"> PAGEREF _Toc497897860 \h </w:instrText>
+                  <w:instrText xml:space="preserve"> PAGEREF _Toc497923486 \h </w:instrText>
                 </w:r>
                 <w:r>
                   <w:rPr>
@@ -4531,13 +4539,13 @@
                   <w:lang w:val="en-US"/>
                 </w:rPr>
               </w:pPr>
-              <w:hyperlink w:anchor="_Toc497897861" w:history="1">
+              <w:hyperlink w:anchor="_Toc497923487" w:history="1">
                 <w:r>
                   <w:rPr>
                     <w:rStyle w:val="Hyperlink"/>
                     <w:noProof/>
                   </w:rPr>
-                  <w:t>2 of 3D georiënteerd</w:t>
+                  <w:t>Platformen</w:t>
                 </w:r>
                 <w:r>
                   <w:rPr>
@@ -4558,7 +4566,7 @@
                     <w:noProof/>
                     <w:webHidden/>
                   </w:rPr>
-                  <w:instrText xml:space="preserve"> PAGEREF _Toc497897861 \h </w:instrText>
+                  <w:instrText xml:space="preserve"> PAGEREF _Toc497923487 \h </w:instrText>
                 </w:r>
                 <w:r>
                   <w:rPr>
@@ -4601,13 +4609,13 @@
                   <w:lang w:val="en-US"/>
                 </w:rPr>
               </w:pPr>
-              <w:hyperlink w:anchor="_Toc497897862" w:history="1">
+              <w:hyperlink w:anchor="_Toc497923488" w:history="1">
                 <w:r>
                   <w:rPr>
                     <w:rStyle w:val="Hyperlink"/>
                     <w:noProof/>
                   </w:rPr>
-                  <w:t>Moeilijkheid</w:t>
+                  <w:t>2 of 3D georiënteerd</w:t>
                 </w:r>
                 <w:r>
                   <w:rPr>
@@ -4628,7 +4636,7 @@
                     <w:noProof/>
                     <w:webHidden/>
                   </w:rPr>
-                  <w:instrText xml:space="preserve"> PAGEREF _Toc497897862 \h </w:instrText>
+                  <w:instrText xml:space="preserve"> PAGEREF _Toc497923488 \h </w:instrText>
                 </w:r>
                 <w:r>
                   <w:rPr>
@@ -4671,14 +4679,13 @@
                   <w:lang w:val="en-US"/>
                 </w:rPr>
               </w:pPr>
-              <w:hyperlink w:anchor="_Toc497897863" w:history="1">
+              <w:hyperlink w:anchor="_Toc497923489" w:history="1">
                 <w:r>
                   <w:rPr>
                     <w:rStyle w:val="Hyperlink"/>
                     <w:noProof/>
-                    <w:lang w:val="en-US"/>
-                  </w:rPr>
-                  <w:t>Licenties</w:t>
+                  </w:rPr>
+                  <w:t>Moeilijkheid</w:t>
                 </w:r>
                 <w:r>
                   <w:rPr>
@@ -4699,7 +4706,7 @@
                     <w:noProof/>
                     <w:webHidden/>
                   </w:rPr>
-                  <w:instrText xml:space="preserve"> PAGEREF _Toc497897863 \h </w:instrText>
+                  <w:instrText xml:space="preserve"> PAGEREF _Toc497923489 \h </w:instrText>
                 </w:r>
                 <w:r>
                   <w:rPr>
@@ -4720,6 +4727,76 @@
                     <w:webHidden/>
                   </w:rPr>
                   <w:t>5</w:t>
+                </w:r>
+                <w:r>
+                  <w:rPr>
+                    <w:noProof/>
+                    <w:webHidden/>
+                  </w:rPr>
+                  <w:fldChar w:fldCharType="end"/>
+                </w:r>
+              </w:hyperlink>
+            </w:p>
+            <w:p>
+              <w:pPr>
+                <w:pStyle w:val="Inhopg3"/>
+                <w:tabs>
+                  <w:tab w:val="right" w:leader="dot" w:pos="9062"/>
+                </w:tabs>
+                <w:rPr>
+                  <w:rFonts w:eastAsiaTheme="minorEastAsia"/>
+                  <w:noProof/>
+                  <w:lang w:val="en-US"/>
+                </w:rPr>
+              </w:pPr>
+              <w:hyperlink w:anchor="_Toc497923490" w:history="1">
+                <w:r>
+                  <w:rPr>
+                    <w:rStyle w:val="Hyperlink"/>
+                    <w:noProof/>
+                  </w:rPr>
+                  <w:t>Prijs</w:t>
+                </w:r>
+                <w:r>
+                  <w:rPr>
+                    <w:noProof/>
+                    <w:webHidden/>
+                  </w:rPr>
+                  <w:tab/>
+                </w:r>
+                <w:r>
+                  <w:rPr>
+                    <w:noProof/>
+                    <w:webHidden/>
+                  </w:rPr>
+                  <w:fldChar w:fldCharType="begin"/>
+                </w:r>
+                <w:r>
+                  <w:rPr>
+                    <w:noProof/>
+                    <w:webHidden/>
+                  </w:rPr>
+                  <w:instrText xml:space="preserve"> PAGEREF _Toc497923490 \h </w:instrText>
+                </w:r>
+                <w:r>
+                  <w:rPr>
+                    <w:noProof/>
+                    <w:webHidden/>
+                  </w:rPr>
+                </w:r>
+                <w:r>
+                  <w:rPr>
+                    <w:noProof/>
+                    <w:webHidden/>
+                  </w:rPr>
+                  <w:fldChar w:fldCharType="separate"/>
+                </w:r>
+                <w:r>
+                  <w:rPr>
+                    <w:noProof/>
+                    <w:webHidden/>
+                  </w:rPr>
+                  <w:t>6</w:t>
                 </w:r>
                 <w:r>
                   <w:rPr>
@@ -4742,12 +4819,11 @@
                   <w:lang w:val="en-US"/>
                 </w:rPr>
               </w:pPr>
-              <w:hyperlink w:anchor="_Toc497897864" w:history="1">
+              <w:hyperlink w:anchor="_Toc497923491" w:history="1">
                 <w:r>
                   <w:rPr>
                     <w:rStyle w:val="Hyperlink"/>
                     <w:noProof/>
-                    <w:lang w:val="en-US"/>
                   </w:rPr>
                   <w:t>Community</w:t>
                 </w:r>
@@ -4770,7 +4846,7 @@
                     <w:noProof/>
                     <w:webHidden/>
                   </w:rPr>
-                  <w:instrText xml:space="preserve"> PAGEREF _Toc497897864 \h </w:instrText>
+                  <w:instrText xml:space="preserve"> PAGEREF _Toc497923491 \h </w:instrText>
                 </w:r>
                 <w:r>
                   <w:rPr>
@@ -4790,7 +4866,7 @@
                     <w:noProof/>
                     <w:webHidden/>
                   </w:rPr>
-                  <w:t>5</w:t>
+                  <w:t>6</w:t>
                 </w:r>
                 <w:r>
                   <w:rPr>
@@ -4813,12 +4889,11 @@
                   <w:lang w:val="en-US"/>
                 </w:rPr>
               </w:pPr>
-              <w:hyperlink w:anchor="_Toc497897865" w:history="1">
+              <w:hyperlink w:anchor="_Toc497923492" w:history="1">
                 <w:r>
                   <w:rPr>
                     <w:rStyle w:val="Hyperlink"/>
                     <w:noProof/>
-                    <w:lang w:val="en-US"/>
                   </w:rPr>
                   <w:t>Social media</w:t>
                 </w:r>
@@ -4841,7 +4916,7 @@
                     <w:noProof/>
                     <w:webHidden/>
                   </w:rPr>
-                  <w:instrText xml:space="preserve"> PAGEREF _Toc497897865 \h </w:instrText>
+                  <w:instrText xml:space="preserve"> PAGEREF _Toc497923492 \h </w:instrText>
                 </w:r>
                 <w:r>
                   <w:rPr>
@@ -4861,7 +4936,7 @@
                     <w:noProof/>
                     <w:webHidden/>
                   </w:rPr>
-                  <w:t>5</w:t>
+                  <w:t>6</w:t>
                 </w:r>
                 <w:r>
                   <w:rPr>
@@ -4884,7 +4959,7 @@
                   <w:lang w:val="en-US"/>
                 </w:rPr>
               </w:pPr>
-              <w:hyperlink w:anchor="_Toc497897866" w:history="1">
+              <w:hyperlink w:anchor="_Toc497923493" w:history="1">
                 <w:r>
                   <w:rPr>
                     <w:rStyle w:val="Hyperlink"/>
@@ -4912,7 +4987,7 @@
                     <w:noProof/>
                     <w:webHidden/>
                   </w:rPr>
-                  <w:instrText xml:space="preserve"> PAGEREF _Toc497897866 \h </w:instrText>
+                  <w:instrText xml:space="preserve"> PAGEREF _Toc497923493 \h </w:instrText>
                 </w:r>
                 <w:r>
                   <w:rPr>
@@ -4932,7 +5007,7 @@
                     <w:noProof/>
                     <w:webHidden/>
                   </w:rPr>
-                  <w:t>5</w:t>
+                  <w:t>6</w:t>
                 </w:r>
                 <w:r>
                   <w:rPr>
@@ -4955,7 +5030,7 @@
                   <w:lang w:val="en-US"/>
                 </w:rPr>
               </w:pPr>
-              <w:hyperlink w:anchor="_Toc497897867" w:history="1">
+              <w:hyperlink w:anchor="_Toc497923494" w:history="1">
                 <w:r>
                   <w:rPr>
                     <w:rStyle w:val="Hyperlink"/>
@@ -4982,7 +5057,7 @@
                     <w:noProof/>
                     <w:webHidden/>
                   </w:rPr>
-                  <w:instrText xml:space="preserve"> PAGEREF _Toc497897867 \h </w:instrText>
+                  <w:instrText xml:space="preserve"> PAGEREF _Toc497923494 \h </w:instrText>
                 </w:r>
                 <w:r>
                   <w:rPr>
@@ -5002,7 +5077,78 @@
                     <w:noProof/>
                     <w:webHidden/>
                   </w:rPr>
-                  <w:t>5</w:t>
+                  <w:t>6</w:t>
+                </w:r>
+                <w:r>
+                  <w:rPr>
+                    <w:noProof/>
+                    <w:webHidden/>
+                  </w:rPr>
+                  <w:fldChar w:fldCharType="end"/>
+                </w:r>
+              </w:hyperlink>
+            </w:p>
+            <w:p>
+              <w:pPr>
+                <w:pStyle w:val="Inhopg3"/>
+                <w:tabs>
+                  <w:tab w:val="right" w:leader="dot" w:pos="9062"/>
+                </w:tabs>
+                <w:rPr>
+                  <w:rFonts w:eastAsiaTheme="minorEastAsia"/>
+                  <w:noProof/>
+                  <w:lang w:val="en-US"/>
+                </w:rPr>
+              </w:pPr>
+              <w:hyperlink w:anchor="_Toc497923495" w:history="1">
+                <w:r>
+                  <w:rPr>
+                    <w:rStyle w:val="Hyperlink"/>
+                    <w:noProof/>
+                    <w:lang w:val="en-US"/>
+                  </w:rPr>
+                  <w:t>Asset Store</w:t>
+                </w:r>
+                <w:r>
+                  <w:rPr>
+                    <w:noProof/>
+                    <w:webHidden/>
+                  </w:rPr>
+                  <w:tab/>
+                </w:r>
+                <w:r>
+                  <w:rPr>
+                    <w:noProof/>
+                    <w:webHidden/>
+                  </w:rPr>
+                  <w:fldChar w:fldCharType="begin"/>
+                </w:r>
+                <w:r>
+                  <w:rPr>
+                    <w:noProof/>
+                    <w:webHidden/>
+                  </w:rPr>
+                  <w:instrText xml:space="preserve"> PAGEREF _Toc497923495 \h </w:instrText>
+                </w:r>
+                <w:r>
+                  <w:rPr>
+                    <w:noProof/>
+                    <w:webHidden/>
+                  </w:rPr>
+                </w:r>
+                <w:r>
+                  <w:rPr>
+                    <w:noProof/>
+                    <w:webHidden/>
+                  </w:rPr>
+                  <w:fldChar w:fldCharType="separate"/>
+                </w:r>
+                <w:r>
+                  <w:rPr>
+                    <w:noProof/>
+                    <w:webHidden/>
+                  </w:rPr>
+                  <w:t>6</w:t>
                 </w:r>
                 <w:r>
                   <w:rPr>
@@ -5025,7 +5171,7 @@
                   <w:lang w:val="en-US"/>
                 </w:rPr>
               </w:pPr>
-              <w:hyperlink w:anchor="_Toc497897868" w:history="1">
+              <w:hyperlink w:anchor="_Toc497923496" w:history="1">
                 <w:r>
                   <w:rPr>
                     <w:rStyle w:val="Hyperlink"/>
@@ -5052,7 +5198,7 @@
                     <w:noProof/>
                     <w:webHidden/>
                   </w:rPr>
-                  <w:instrText xml:space="preserve"> PAGEREF _Toc497897868 \h </w:instrText>
+                  <w:instrText xml:space="preserve"> PAGEREF _Toc497923496 \h </w:instrText>
                 </w:r>
                 <w:r>
                   <w:rPr>
@@ -5072,7 +5218,7 @@
                     <w:noProof/>
                     <w:webHidden/>
                   </w:rPr>
-                  <w:t>5</w:t>
+                  <w:t>6</w:t>
                 </w:r>
                 <w:r>
                   <w:rPr>
@@ -5095,7 +5241,7 @@
                   <w:lang w:val="en-US"/>
                 </w:rPr>
               </w:pPr>
-              <w:hyperlink w:anchor="_Toc497897869" w:history="1">
+              <w:hyperlink w:anchor="_Toc497923497" w:history="1">
                 <w:r>
                   <w:rPr>
                     <w:rStyle w:val="Hyperlink"/>
@@ -5122,7 +5268,7 @@
                     <w:noProof/>
                     <w:webHidden/>
                   </w:rPr>
-                  <w:instrText xml:space="preserve"> PAGEREF _Toc497897869 \h </w:instrText>
+                  <w:instrText xml:space="preserve"> PAGEREF _Toc497923497 \h </w:instrText>
                 </w:r>
                 <w:r>
                   <w:rPr>
@@ -5142,7 +5288,7 @@
                     <w:noProof/>
                     <w:webHidden/>
                   </w:rPr>
-                  <w:t>5</w:t>
+                  <w:t>6</w:t>
                 </w:r>
                 <w:r>
                   <w:rPr>
@@ -5165,7 +5311,7 @@
                   <w:lang w:val="en-US"/>
                 </w:rPr>
               </w:pPr>
-              <w:hyperlink w:anchor="_Toc497897870" w:history="1">
+              <w:hyperlink w:anchor="_Toc497923498" w:history="1">
                 <w:r>
                   <w:rPr>
                     <w:rStyle w:val="Hyperlink"/>
@@ -5192,7 +5338,7 @@
                     <w:noProof/>
                     <w:webHidden/>
                   </w:rPr>
-                  <w:instrText xml:space="preserve"> PAGEREF _Toc497897870 \h </w:instrText>
+                  <w:instrText xml:space="preserve"> PAGEREF _Toc497923498 \h </w:instrText>
                 </w:r>
                 <w:r>
                   <w:rPr>
@@ -5212,7 +5358,7 @@
                     <w:noProof/>
                     <w:webHidden/>
                   </w:rPr>
-                  <w:t>5</w:t>
+                  <w:t>6</w:t>
                 </w:r>
                 <w:r>
                   <w:rPr>
@@ -5235,7 +5381,7 @@
                   <w:lang w:val="en-US"/>
                 </w:rPr>
               </w:pPr>
-              <w:hyperlink w:anchor="_Toc497897871" w:history="1">
+              <w:hyperlink w:anchor="_Toc497923499" w:history="1">
                 <w:r>
                   <w:rPr>
                     <w:rStyle w:val="Hyperlink"/>
@@ -5262,7 +5408,7 @@
                     <w:noProof/>
                     <w:webHidden/>
                   </w:rPr>
-                  <w:instrText xml:space="preserve"> PAGEREF _Toc497897871 \h </w:instrText>
+                  <w:instrText xml:space="preserve"> PAGEREF _Toc497923499 \h </w:instrText>
                 </w:r>
                 <w:r>
                   <w:rPr>
@@ -5282,7 +5428,7 @@
                     <w:noProof/>
                     <w:webHidden/>
                   </w:rPr>
-                  <w:t>5</w:t>
+                  <w:t>6</w:t>
                 </w:r>
                 <w:r>
                   <w:rPr>
@@ -5305,7 +5451,7 @@
                   <w:lang w:val="en-US"/>
                 </w:rPr>
               </w:pPr>
-              <w:hyperlink w:anchor="_Toc497897872" w:history="1">
+              <w:hyperlink w:anchor="_Toc497923500" w:history="1">
                 <w:r>
                   <w:rPr>
                     <w:rStyle w:val="Hyperlink"/>
@@ -5333,7 +5479,7 @@
                     <w:noProof/>
                     <w:webHidden/>
                   </w:rPr>
-                  <w:instrText xml:space="preserve"> PAGEREF _Toc497897872 \h </w:instrText>
+                  <w:instrText xml:space="preserve"> PAGEREF _Toc497923500 \h </w:instrText>
                 </w:r>
                 <w:r>
                   <w:rPr>
@@ -5353,7 +5499,7 @@
                     <w:noProof/>
                     <w:webHidden/>
                   </w:rPr>
-                  <w:t>5</w:t>
+                  <w:t>6</w:t>
                 </w:r>
                 <w:r>
                   <w:rPr>
@@ -5376,7 +5522,7 @@
                   <w:lang w:val="en-US"/>
                 </w:rPr>
               </w:pPr>
-              <w:hyperlink w:anchor="_Toc497897873" w:history="1">
+              <w:hyperlink w:anchor="_Toc497923501" w:history="1">
                 <w:r>
                   <w:rPr>
                     <w:rStyle w:val="Hyperlink"/>
@@ -5403,7 +5549,7 @@
                     <w:noProof/>
                     <w:webHidden/>
                   </w:rPr>
-                  <w:instrText xml:space="preserve"> PAGEREF _Toc497897873 \h </w:instrText>
+                  <w:instrText xml:space="preserve"> PAGEREF _Toc497923501 \h </w:instrText>
                 </w:r>
                 <w:r>
                   <w:rPr>
@@ -5423,7 +5569,7 @@
                     <w:noProof/>
                     <w:webHidden/>
                   </w:rPr>
-                  <w:t>6</w:t>
+                  <w:t>7</w:t>
                 </w:r>
                 <w:r>
                   <w:rPr>
@@ -5446,7 +5592,7 @@
                   <w:lang w:val="en-US"/>
                 </w:rPr>
               </w:pPr>
-              <w:hyperlink w:anchor="_Toc497897874" w:history="1">
+              <w:hyperlink w:anchor="_Toc497923502" w:history="1">
                 <w:r>
                   <w:rPr>
                     <w:rStyle w:val="Hyperlink"/>
@@ -5473,7 +5619,7 @@
                     <w:noProof/>
                     <w:webHidden/>
                   </w:rPr>
-                  <w:instrText xml:space="preserve"> PAGEREF _Toc497897874 \h </w:instrText>
+                  <w:instrText xml:space="preserve"> PAGEREF _Toc497923502 \h </w:instrText>
                 </w:r>
                 <w:r>
                   <w:rPr>
@@ -5493,7 +5639,7 @@
                     <w:noProof/>
                     <w:webHidden/>
                   </w:rPr>
-                  <w:t>6</w:t>
+                  <w:t>7</w:t>
                 </w:r>
                 <w:r>
                   <w:rPr>
@@ -5516,7 +5662,7 @@
                   <w:lang w:val="en-US"/>
                 </w:rPr>
               </w:pPr>
-              <w:hyperlink w:anchor="_Toc497897875" w:history="1">
+              <w:hyperlink w:anchor="_Toc497923503" w:history="1">
                 <w:r>
                   <w:rPr>
                     <w:rStyle w:val="Hyperlink"/>
@@ -5543,7 +5689,7 @@
                     <w:noProof/>
                     <w:webHidden/>
                   </w:rPr>
-                  <w:instrText xml:space="preserve"> PAGEREF _Toc497897875 \h </w:instrText>
+                  <w:instrText xml:space="preserve"> PAGEREF _Toc497923503 \h </w:instrText>
                 </w:r>
                 <w:r>
                   <w:rPr>
@@ -5563,7 +5709,7 @@
                     <w:noProof/>
                     <w:webHidden/>
                   </w:rPr>
-                  <w:t>6</w:t>
+                  <w:t>7</w:t>
                 </w:r>
                 <w:r>
                   <w:rPr>
@@ -5600,7 +5746,7 @@
       <w:r>
         <w:br w:type="column"/>
       </w:r>
-      <w:bookmarkStart w:id="0" w:name="_Toc497897854"/>
+      <w:bookmarkStart w:id="1" w:name="_Toc497923480"/>
       <w:r>
         <w:rPr>
           <w:sz w:val="40"/>
@@ -5608,21 +5754,20 @@
         <w:lastRenderedPageBreak/>
         <w:t>Inleiding</w:t>
       </w:r>
-      <w:bookmarkEnd w:id="0"/>
+      <w:bookmarkEnd w:id="1"/>
     </w:p>
     <w:p>
       <w:pPr>
         <w:rPr>
-          <w:sz w:val="32"/>
+          <w:sz w:val="24"/>
         </w:rPr>
       </w:pPr>
-    </w:p>
-    <w:p>
-      <w:pPr>
-        <w:rPr>
-          <w:sz w:val="24"/>
-        </w:rPr>
-      </w:pPr>
+      <w:r>
+        <w:rPr>
+          <w:sz w:val="24"/>
+        </w:rPr>
+        <w:br/>
+      </w:r>
       <w:r>
         <w:rPr>
           <w:sz w:val="24"/>
@@ -6171,7 +6316,7 @@
           <w:sz w:val="40"/>
         </w:rPr>
       </w:pPr>
-      <w:bookmarkStart w:id="1" w:name="_Toc497897855"/>
+      <w:bookmarkStart w:id="2" w:name="_Toc497923481"/>
       <w:r>
         <w:rPr>
           <w:sz w:val="40"/>
@@ -6179,7 +6324,7 @@
         <w:lastRenderedPageBreak/>
         <w:t>Financiën</w:t>
       </w:r>
-      <w:bookmarkEnd w:id="1"/>
+      <w:bookmarkEnd w:id="2"/>
     </w:p>
     <w:p>
       <w:r>
@@ -6556,7 +6701,7 @@
           <w:sz w:val="40"/>
         </w:rPr>
       </w:pPr>
-      <w:bookmarkStart w:id="2" w:name="_Toc497897856"/>
+      <w:bookmarkStart w:id="3" w:name="_Toc497923482"/>
       <w:r>
         <w:rPr>
           <w:sz w:val="40"/>
@@ -6564,7 +6709,7 @@
         <w:lastRenderedPageBreak/>
         <w:t>Producten</w:t>
       </w:r>
-      <w:bookmarkEnd w:id="2"/>
+      <w:bookmarkEnd w:id="3"/>
     </w:p>
     <w:p>
       <w:r>
@@ -6686,7 +6831,7 @@
           <w:sz w:val="40"/>
         </w:rPr>
       </w:pPr>
-      <w:bookmarkStart w:id="3" w:name="_Toc497897857"/>
+      <w:bookmarkStart w:id="4" w:name="_Toc497923483"/>
       <w:r>
         <w:rPr>
           <w:sz w:val="40"/>
@@ -6694,17 +6839,17 @@
         <w:lastRenderedPageBreak/>
         <w:t>Marketingstrategie</w:t>
       </w:r>
-      <w:bookmarkEnd w:id="3"/>
+      <w:bookmarkEnd w:id="4"/>
     </w:p>
     <w:p>
       <w:pPr>
         <w:pStyle w:val="Kop1"/>
       </w:pPr>
-      <w:bookmarkStart w:id="4" w:name="_Toc497897858"/>
+      <w:bookmarkStart w:id="5" w:name="_Toc497923484"/>
       <w:r>
         <w:t>Specialisatie</w:t>
       </w:r>
-      <w:bookmarkEnd w:id="4"/>
+      <w:bookmarkEnd w:id="5"/>
     </w:p>
     <w:p>
       <w:r>
@@ -6742,11 +6887,11 @@
       <w:pPr>
         <w:pStyle w:val="Kop3"/>
       </w:pPr>
-      <w:bookmarkStart w:id="5" w:name="_Toc497897860"/>
+      <w:bookmarkStart w:id="6" w:name="_Toc497923485"/>
       <w:r>
         <w:t>Talen</w:t>
       </w:r>
-      <w:bookmarkEnd w:id="5"/>
+      <w:bookmarkEnd w:id="6"/>
     </w:p>
     <w:p>
       <w:r>
@@ -6781,9 +6926,11 @@
       <w:pPr>
         <w:pStyle w:val="Kop3"/>
       </w:pPr>
+      <w:bookmarkStart w:id="7" w:name="_Toc497923486"/>
       <w:r>
         <w:t>Script</w:t>
       </w:r>
+      <w:bookmarkEnd w:id="7"/>
     </w:p>
     <w:p>
       <w:r>
@@ -6800,11 +6947,11 @@
       <w:pPr>
         <w:pStyle w:val="Kop3"/>
       </w:pPr>
-      <w:bookmarkStart w:id="6" w:name="_Toc497897859"/>
+      <w:bookmarkStart w:id="8" w:name="_Toc497923487"/>
       <w:r>
         <w:t>Platformen</w:t>
       </w:r>
-      <w:bookmarkEnd w:id="6"/>
+      <w:bookmarkEnd w:id="8"/>
     </w:p>
     <w:p>
       <w:r>
@@ -6823,11 +6970,11 @@
       <w:pPr>
         <w:pStyle w:val="Kop3"/>
       </w:pPr>
-      <w:bookmarkStart w:id="7" w:name="_Toc497897861"/>
+      <w:bookmarkStart w:id="9" w:name="_Toc497923488"/>
       <w:r>
         <w:t>2 of 3D georiënteerd</w:t>
       </w:r>
-      <w:bookmarkEnd w:id="7"/>
+      <w:bookmarkEnd w:id="9"/>
     </w:p>
     <w:p>
       <w:r>
@@ -6870,11 +7017,11 @@
       <w:pPr>
         <w:pStyle w:val="Kop3"/>
       </w:pPr>
-      <w:bookmarkStart w:id="8" w:name="_Toc497897862"/>
+      <w:bookmarkStart w:id="10" w:name="_Toc497923489"/>
       <w:r>
         <w:t>Moeilijkheid</w:t>
       </w:r>
-      <w:bookmarkEnd w:id="8"/>
+      <w:bookmarkEnd w:id="10"/>
     </w:p>
     <w:p>
       <w:r>
@@ -6898,64 +7045,72 @@
     <w:p>
       <w:pPr>
         <w:pStyle w:val="Kop3"/>
-        <w:rPr>
-          <w:lang w:val="en-US"/>
-        </w:rPr>
       </w:pPr>
-      <w:bookmarkStart w:id="9" w:name="_Toc497897863"/>
-      <w:proofErr w:type="spellStart"/>
-      <w:r>
-        <w:rPr>
-          <w:lang w:val="en-US"/>
-        </w:rPr>
+      <w:bookmarkStart w:id="11" w:name="_Toc497923490"/>
+      <w:r>
         <w:lastRenderedPageBreak/>
-        <w:t>Licenties</w:t>
-      </w:r>
-      <w:bookmarkEnd w:id="9"/>
-      <w:proofErr w:type="spellEnd"/>
+        <w:t>Prijs</w:t>
+      </w:r>
+      <w:bookmarkEnd w:id="11"/>
     </w:p>
     <w:p>
-      <w:pPr>
-        <w:rPr>
-          <w:lang w:val="en-US"/>
-        </w:rPr>
-      </w:pPr>
-      <w:bookmarkStart w:id="10" w:name="_GoBack"/>
-      <w:bookmarkEnd w:id="10"/>
+      <w:r>
+        <w:t xml:space="preserve">Misschien het belangrijkste onderdeel waar gebruikers naar kijken als ze op zoek zijn naar een product is prijs. </w:t>
+      </w:r>
+      <w:r>
+        <w:t xml:space="preserve"> </w:t>
+      </w:r>
+    </w:p>
+    <w:p>
+      <w:r>
+        <w:t xml:space="preserve">Vergelijking met </w:t>
+      </w:r>
+      <w:proofErr w:type="spellStart"/>
+      <w:r>
+        <w:t>unreal</w:t>
+      </w:r>
+      <w:proofErr w:type="spellEnd"/>
+      <w:r>
+        <w:t xml:space="preserve"> engines 5% royalty ding</w:t>
+      </w:r>
+    </w:p>
+    <w:p>
+      <w:proofErr w:type="gramStart"/>
+      <w:r>
+        <w:t>https://www.pluralsight.com/blog/film-games/unreal-engine-4-vs-unity-game-engine-best</w:t>
+      </w:r>
+      <w:proofErr w:type="gramEnd"/>
     </w:p>
     <w:p>
       <w:pPr>
         <w:pStyle w:val="Kop2"/>
         <w:rPr>
           <w:sz w:val="32"/>
-          <w:lang w:val="en-US"/>
         </w:rPr>
       </w:pPr>
-      <w:bookmarkStart w:id="11" w:name="_Toc497897864"/>
+      <w:bookmarkStart w:id="12" w:name="_Toc497923491"/>
       <w:r>
         <w:rPr>
           <w:sz w:val="32"/>
-          <w:lang w:val="en-US"/>
         </w:rPr>
         <w:t>Community</w:t>
       </w:r>
-      <w:bookmarkEnd w:id="11"/>
+      <w:bookmarkEnd w:id="12"/>
     </w:p>
     <w:p>
       <w:pPr>
         <w:pStyle w:val="Kop3"/>
-        <w:rPr>
-          <w:lang w:val="en-US"/>
-        </w:rPr>
       </w:pPr>
-      <w:bookmarkStart w:id="12" w:name="_Toc497897865"/>
-      <w:r>
-        <w:rPr>
-          <w:lang w:val="en-US"/>
-        </w:rPr>
-        <w:t>Social media</w:t>
-      </w:r>
-      <w:bookmarkEnd w:id="12"/>
+      <w:bookmarkStart w:id="13" w:name="_Toc497923492"/>
+      <w:proofErr w:type="spellStart"/>
+      <w:r>
+        <w:t>Social</w:t>
+      </w:r>
+      <w:proofErr w:type="spellEnd"/>
+      <w:r>
+        <w:t xml:space="preserve"> media</w:t>
+      </w:r>
+      <w:bookmarkEnd w:id="13"/>
     </w:p>
     <w:p>
       <w:pPr>
@@ -7009,14 +7164,14 @@
           <w:lang w:val="en-US"/>
         </w:rPr>
       </w:pPr>
-      <w:bookmarkStart w:id="13" w:name="_Toc497897866"/>
+      <w:bookmarkStart w:id="14" w:name="_Toc497923493"/>
       <w:r>
         <w:rPr>
           <w:lang w:val="en-US"/>
         </w:rPr>
         <w:t>Fora</w:t>
       </w:r>
-      <w:bookmarkEnd w:id="13"/>
+      <w:bookmarkEnd w:id="14"/>
     </w:p>
     <w:p>
       <w:pPr>
@@ -7053,7 +7208,7 @@
       <w:pPr>
         <w:pStyle w:val="Kop3"/>
       </w:pPr>
-      <w:bookmarkStart w:id="14" w:name="_Toc497897867"/>
+      <w:bookmarkStart w:id="15" w:name="_Toc497923494"/>
       <w:r>
         <w:t xml:space="preserve">Online </w:t>
       </w:r>
@@ -7061,17 +7216,48 @@
       <w:r>
         <w:t>tutorials</w:t>
       </w:r>
-      <w:bookmarkEnd w:id="14"/>
+      <w:bookmarkEnd w:id="15"/>
       <w:proofErr w:type="spellEnd"/>
     </w:p>
     <w:p>
-      <w:proofErr w:type="gramStart"/>
-      <w:r>
-        <w:t>https://unity3d.com/learn/tutorials</w:t>
-      </w:r>
-      <w:proofErr w:type="gramEnd"/>
+      <w:pPr>
+        <w:rPr>
+          <w:lang w:val="en-US"/>
+        </w:rPr>
+      </w:pPr>
+      <w:hyperlink r:id="rId12" w:history="1">
+        <w:r>
+          <w:rPr>
+            <w:rStyle w:val="Hyperlink"/>
+            <w:lang w:val="en-US"/>
+          </w:rPr>
+          <w:t>https://unity3d.com/learn/tutorials</w:t>
+        </w:r>
+      </w:hyperlink>
     </w:p>
-    <w:p/>
+    <w:p>
+      <w:pPr>
+        <w:pStyle w:val="Kop3"/>
+        <w:rPr>
+          <w:lang w:val="en-US"/>
+        </w:rPr>
+      </w:pPr>
+      <w:bookmarkStart w:id="16" w:name="_Toc497923495"/>
+      <w:r>
+        <w:rPr>
+          <w:lang w:val="en-US"/>
+        </w:rPr>
+        <w:t>Asset Store</w:t>
+      </w:r>
+      <w:bookmarkEnd w:id="16"/>
+    </w:p>
+    <w:p>
+      <w:pPr>
+        <w:rPr>
+          <w:lang w:val="en-US"/>
+        </w:rPr>
+      </w:pPr>
+    </w:p>
     <w:p>
       <w:pPr>
         <w:pStyle w:val="Kop2"/>
@@ -7079,24 +7265,24 @@
           <w:sz w:val="32"/>
         </w:rPr>
       </w:pPr>
-      <w:bookmarkStart w:id="15" w:name="_Toc497897868"/>
+      <w:bookmarkStart w:id="17" w:name="_Toc497923496"/>
       <w:r>
         <w:rPr>
           <w:sz w:val="32"/>
         </w:rPr>
         <w:t>Zelfpromotie</w:t>
       </w:r>
-      <w:bookmarkEnd w:id="15"/>
+      <w:bookmarkEnd w:id="17"/>
     </w:p>
     <w:p>
       <w:pPr>
         <w:pStyle w:val="Kop3"/>
       </w:pPr>
-      <w:bookmarkStart w:id="16" w:name="_Toc497897869"/>
+      <w:bookmarkStart w:id="18" w:name="_Toc497923497"/>
       <w:r>
         <w:t>Website</w:t>
       </w:r>
-      <w:bookmarkEnd w:id="16"/>
+      <w:bookmarkEnd w:id="18"/>
     </w:p>
     <w:p>
       <w:proofErr w:type="gramStart"/>
@@ -7109,11 +7295,11 @@
       <w:pPr>
         <w:pStyle w:val="Kop3"/>
       </w:pPr>
-      <w:bookmarkStart w:id="17" w:name="_Toc497897870"/>
+      <w:bookmarkStart w:id="19" w:name="_Toc497923498"/>
       <w:r>
         <w:t>Events</w:t>
       </w:r>
-      <w:bookmarkEnd w:id="17"/>
+      <w:bookmarkEnd w:id="19"/>
     </w:p>
     <w:p>
       <w:proofErr w:type="gramStart"/>
@@ -7126,11 +7312,11 @@
       <w:pPr>
         <w:pStyle w:val="Kop3"/>
       </w:pPr>
-      <w:bookmarkStart w:id="18" w:name="_Toc497897871"/>
+      <w:bookmarkStart w:id="20" w:name="_Toc497923499"/>
       <w:r>
         <w:t>Scholen</w:t>
       </w:r>
-      <w:bookmarkEnd w:id="18"/>
+      <w:bookmarkEnd w:id="20"/>
     </w:p>
     <w:p>
       <w:pPr>
@@ -7152,7 +7338,7 @@
           <w:lang w:val="en-US"/>
         </w:rPr>
       </w:pPr>
-      <w:bookmarkStart w:id="19" w:name="_Toc497897872"/>
+      <w:bookmarkStart w:id="21" w:name="_Toc497923500"/>
       <w:r>
         <w:rPr>
           <w:lang w:val="en-US"/>
@@ -7172,7 +7358,7 @@
         </w:rPr>
         <w:t>scherm</w:t>
       </w:r>
-      <w:bookmarkEnd w:id="19"/>
+      <w:bookmarkEnd w:id="21"/>
       <w:proofErr w:type="spellEnd"/>
     </w:p>
     <w:p>
@@ -7201,7 +7387,7 @@
           <w:sz w:val="40"/>
         </w:rPr>
       </w:pPr>
-      <w:bookmarkStart w:id="20" w:name="_Toc497897873"/>
+      <w:bookmarkStart w:id="22" w:name="_Toc497923501"/>
       <w:r>
         <w:rPr>
           <w:sz w:val="40"/>
@@ -7209,7 +7395,7 @@
         <w:lastRenderedPageBreak/>
         <w:t>Missie &amp; Visie</w:t>
       </w:r>
-      <w:bookmarkEnd w:id="20"/>
+      <w:bookmarkEnd w:id="22"/>
     </w:p>
     <w:p/>
     <w:p>
@@ -7219,14 +7405,14 @@
           <w:sz w:val="32"/>
         </w:rPr>
       </w:pPr>
-      <w:bookmarkStart w:id="21" w:name="_Toc497897874"/>
+      <w:bookmarkStart w:id="23" w:name="_Toc497923502"/>
       <w:r>
         <w:rPr>
           <w:sz w:val="32"/>
         </w:rPr>
         <w:t>Missie</w:t>
       </w:r>
-      <w:bookmarkEnd w:id="21"/>
+      <w:bookmarkEnd w:id="23"/>
     </w:p>
     <w:p>
       <w:pPr>
@@ -7264,7 +7450,19 @@
         <w:rPr>
           <w:sz w:val="24"/>
         </w:rPr>
-        <w:t xml:space="preserve"> wat inhoud dat ze het ontwikkelen van games toegankelijk willen maken voor iedereen en niet alleen de grote game </w:t>
+        <w:t xml:space="preserve"> wat inhoud dat ze het ontwikkelen van </w:t>
+      </w:r>
+      <w:r>
+        <w:rPr>
+          <w:sz w:val="24"/>
+        </w:rPr>
+        <w:t>spellen</w:t>
+      </w:r>
+      <w:r>
+        <w:rPr>
+          <w:sz w:val="24"/>
+        </w:rPr>
+        <w:t xml:space="preserve"> toegankelijk willen maken voor iedereen en niet alleen de grote game </w:t>
       </w:r>
       <w:proofErr w:type="spellStart"/>
       <w:r>
@@ -7307,14 +7505,14 @@
           <w:sz w:val="32"/>
         </w:rPr>
       </w:pPr>
-      <w:bookmarkStart w:id="22" w:name="_Toc497897875"/>
+      <w:bookmarkStart w:id="24" w:name="_Toc497923503"/>
       <w:r>
         <w:rPr>
           <w:sz w:val="32"/>
         </w:rPr>
         <w:t>Visie</w:t>
       </w:r>
-      <w:bookmarkEnd w:id="22"/>
+      <w:bookmarkEnd w:id="24"/>
     </w:p>
     <w:p>
       <w:pPr>
@@ -7475,7 +7673,7 @@
       </w:r>
     </w:p>
     <w:sectPr>
-      <w:footerReference w:type="default" r:id="rId12"/>
+      <w:footerReference w:type="default" r:id="rId13"/>
       <w:pgSz w:w="11906" w:h="16838"/>
       <w:pgMar w:top="1417" w:right="1417" w:bottom="1417" w:left="1417" w:header="708" w:footer="708" w:gutter="0"/>
       <w:pgNumType w:start="0"/>
@@ -8833,7 +9031,7 @@
 </file>
 
 <file path=customXml/itemProps1.xml><?xml version="1.0" encoding="utf-8"?>
-<ds:datastoreItem xmlns:ds="http://schemas.openxmlformats.org/officeDocument/2006/customXml" ds:itemID="{CF6BFF9B-7F8B-420B-A6F0-058433A731A7}">
+<ds:datastoreItem xmlns:ds="http://schemas.openxmlformats.org/officeDocument/2006/customXml" ds:itemID="{5E837973-8E52-4BCC-AAD9-8E014039B1C7}">
   <ds:schemaRefs>
     <ds:schemaRef ds:uri="http://schemas.openxmlformats.org/officeDocument/2006/bibliography"/>
   </ds:schemaRefs>

</xml_diff>